<commit_message>
Cartellone: DIGITALE FINITO pt2
</commit_message>
<xml_diff>
--- a/Cartellone/risorse/boxes.docx
+++ b/Cartellone/risorse/boxes.docx
@@ -637,22 +637,553 @@
       <w:r>
         <w:t>Box Vietnam</w:t>
       </w:r>
+    </w:p>
+    <w:p/>
+    <w:p/>
+    <w:p/>
+    <w:p/>
+    <w:p/>
+    <w:p/>
+    <w:p/>
+    <w:p/>
+    <w:p/>
+    <w:p/>
+    <w:p/>
+    <w:p/>
+    <w:p/>
+    <w:p/>
+    <w:p/>
+    <w:p/>
+    <w:p/>
+    <w:p/>
+    <w:p/>
+    <w:p>
+      <w:r>
+        <w:rPr>
+          <w:noProof/>
+          <w:lang w:eastAsia="it-IT"/>
+        </w:rPr>
+        <w:lastRenderedPageBreak/>
+        <mc:AlternateContent>
+          <mc:Choice Requires="wps">
+            <w:drawing>
+              <wp:anchor distT="0" distB="0" distL="114300" distR="114300" simplePos="0" relativeHeight="251671552" behindDoc="0" locked="0" layoutInCell="1" allowOverlap="1" wp14:anchorId="6F24B4BB" wp14:editId="6E3661E4">
+                <wp:simplePos x="0" y="0"/>
+                <wp:positionH relativeFrom="column">
+                  <wp:posOffset>881337</wp:posOffset>
+                </wp:positionH>
+                <wp:positionV relativeFrom="paragraph">
+                  <wp:posOffset>-498381</wp:posOffset>
+                </wp:positionV>
+                <wp:extent cx="4320000" cy="5760000"/>
+                <wp:effectExtent l="4128" t="0" r="27622" b="27623"/>
+                <wp:wrapNone/>
+                <wp:docPr id="7" name="Rettangolo 7"/>
+                <wp:cNvGraphicFramePr/>
+                <a:graphic xmlns:a="http://schemas.openxmlformats.org/drawingml/2006/main">
+                  <a:graphicData uri="http://schemas.microsoft.com/office/word/2010/wordprocessingShape">
+                    <wps:wsp>
+                      <wps:cNvSpPr/>
+                      <wps:spPr>
+                        <a:xfrm rot="16200000">
+                          <a:off x="0" y="0"/>
+                          <a:ext cx="4320000" cy="5760000"/>
+                        </a:xfrm>
+                        <a:prstGeom prst="rect">
+                          <a:avLst/>
+                        </a:prstGeom>
+                        <a:solidFill>
+                          <a:schemeClr val="bg1"/>
+                        </a:solidFill>
+                        <a:ln>
+                          <a:solidFill>
+                            <a:schemeClr val="tx1"/>
+                          </a:solidFill>
+                        </a:ln>
+                      </wps:spPr>
+                      <wps:style>
+                        <a:lnRef idx="2">
+                          <a:schemeClr val="accent1">
+                            <a:shade val="50000"/>
+                          </a:schemeClr>
+                        </a:lnRef>
+                        <a:fillRef idx="1">
+                          <a:schemeClr val="accent1"/>
+                        </a:fillRef>
+                        <a:effectRef idx="0">
+                          <a:schemeClr val="accent1"/>
+                        </a:effectRef>
+                        <a:fontRef idx="minor">
+                          <a:schemeClr val="lt1"/>
+                        </a:fontRef>
+                      </wps:style>
+                      <wps:bodyPr rot="0" spcFirstLastPara="0" vertOverflow="overflow" horzOverflow="overflow" vert="horz" wrap="square" lIns="91440" tIns="45720" rIns="91440" bIns="45720" numCol="1" spcCol="0" rtlCol="0" fromWordArt="0" anchor="ctr" anchorCtr="0" forceAA="0" compatLnSpc="1">
+                        <a:prstTxWarp prst="textNoShape">
+                          <a:avLst/>
+                        </a:prstTxWarp>
+                        <a:noAutofit/>
+                      </wps:bodyPr>
+                    </wps:wsp>
+                  </a:graphicData>
+                </a:graphic>
+                <wp14:sizeRelH relativeFrom="margin">
+                  <wp14:pctWidth>0</wp14:pctWidth>
+                </wp14:sizeRelH>
+                <wp14:sizeRelV relativeFrom="margin">
+                  <wp14:pctHeight>0</wp14:pctHeight>
+                </wp14:sizeRelV>
+              </wp:anchor>
+            </w:drawing>
+          </mc:Choice>
+          <mc:Fallback>
+            <w:pict>
+              <v:rect w14:anchorId="5D41ADD8" id="Rettangolo 7" o:spid="_x0000_s1026" style="position:absolute;margin-left:69.4pt;margin-top:-39.25pt;width:340.15pt;height:453.55pt;rotation:-90;z-index:251671552;visibility:visible;mso-wrap-style:square;mso-width-percent:0;mso-height-percent:0;mso-wrap-distance-left:9pt;mso-wrap-distance-top:0;mso-wrap-distance-right:9pt;mso-wrap-distance-bottom:0;mso-position-horizontal:absolute;mso-position-horizontal-relative:text;mso-position-vertical:absolute;mso-position-vertical-relative:text;mso-width-percent:0;mso-height-percent:0;mso-width-relative:margin;mso-height-relative:margin;v-text-anchor:middle" o:gfxdata="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" fillcolor="white [3212]" strokecolor="black [3213]" strokeweight="1pt"/>
+            </w:pict>
+          </mc:Fallback>
+        </mc:AlternateContent>
+      </w:r>
+      <w:r>
+        <w:tab/>
+        <w:t xml:space="preserve">Box Premio </w:t>
+      </w:r>
+      <w:proofErr w:type="spellStart"/>
+      <w:r>
+        <w:t>nobel</w:t>
+      </w:r>
+      <w:proofErr w:type="spellEnd"/>
+    </w:p>
+    <w:p/>
+    <w:p/>
+    <w:p/>
+    <w:p/>
+    <w:p/>
+    <w:p/>
+    <w:p/>
+    <w:p/>
+    <w:p/>
+    <w:p/>
+    <w:p/>
+    <w:p/>
+    <w:p/>
+    <w:p/>
+    <w:p/>
+    <w:p>
+      <w:r>
+        <w:rPr>
+          <w:noProof/>
+          <w:lang w:eastAsia="it-IT"/>
+        </w:rPr>
+        <mc:AlternateContent>
+          <mc:Choice Requires="wps">
+            <w:drawing>
+              <wp:anchor distT="0" distB="0" distL="114300" distR="114300" simplePos="0" relativeHeight="251673600" behindDoc="0" locked="0" layoutInCell="1" allowOverlap="1" wp14:anchorId="1DCE9C9F" wp14:editId="1A5B3BDB">
+                <wp:simplePos x="0" y="0"/>
+                <wp:positionH relativeFrom="column">
+                  <wp:posOffset>157489</wp:posOffset>
+                </wp:positionH>
+                <wp:positionV relativeFrom="paragraph">
+                  <wp:posOffset>260127</wp:posOffset>
+                </wp:positionV>
+                <wp:extent cx="5760000" cy="3960000"/>
+                <wp:effectExtent l="0" t="0" r="12700" b="21590"/>
+                <wp:wrapNone/>
+                <wp:docPr id="8" name="Rettangolo 8"/>
+                <wp:cNvGraphicFramePr/>
+                <a:graphic xmlns:a="http://schemas.openxmlformats.org/drawingml/2006/main">
+                  <a:graphicData uri="http://schemas.microsoft.com/office/word/2010/wordprocessingShape">
+                    <wps:wsp>
+                      <wps:cNvSpPr/>
+                      <wps:spPr>
+                        <a:xfrm>
+                          <a:off x="0" y="0"/>
+                          <a:ext cx="5760000" cy="3960000"/>
+                        </a:xfrm>
+                        <a:prstGeom prst="rect">
+                          <a:avLst/>
+                        </a:prstGeom>
+                        <a:solidFill>
+                          <a:schemeClr val="bg1"/>
+                        </a:solidFill>
+                        <a:ln>
+                          <a:solidFill>
+                            <a:schemeClr val="tx1"/>
+                          </a:solidFill>
+                        </a:ln>
+                      </wps:spPr>
+                      <wps:style>
+                        <a:lnRef idx="2">
+                          <a:schemeClr val="accent1">
+                            <a:shade val="50000"/>
+                          </a:schemeClr>
+                        </a:lnRef>
+                        <a:fillRef idx="1">
+                          <a:schemeClr val="accent1"/>
+                        </a:fillRef>
+                        <a:effectRef idx="0">
+                          <a:schemeClr val="accent1"/>
+                        </a:effectRef>
+                        <a:fontRef idx="minor">
+                          <a:schemeClr val="lt1"/>
+                        </a:fontRef>
+                      </wps:style>
+                      <wps:bodyPr rot="0" spcFirstLastPara="0" vertOverflow="overflow" horzOverflow="overflow" vert="horz" wrap="square" lIns="91440" tIns="45720" rIns="91440" bIns="45720" numCol="1" spcCol="0" rtlCol="0" fromWordArt="0" anchor="ctr" anchorCtr="0" forceAA="0" compatLnSpc="1">
+                        <a:prstTxWarp prst="textNoShape">
+                          <a:avLst/>
+                        </a:prstTxWarp>
+                        <a:noAutofit/>
+                      </wps:bodyPr>
+                    </wps:wsp>
+                  </a:graphicData>
+                </a:graphic>
+                <wp14:sizeRelH relativeFrom="margin">
+                  <wp14:pctWidth>0</wp14:pctWidth>
+                </wp14:sizeRelH>
+                <wp14:sizeRelV relativeFrom="margin">
+                  <wp14:pctHeight>0</wp14:pctHeight>
+                </wp14:sizeRelV>
+              </wp:anchor>
+            </w:drawing>
+          </mc:Choice>
+          <mc:Fallback>
+            <w:pict>
+              <v:rect w14:anchorId="49F25442" id="Rettangolo 8" o:spid="_x0000_s1026" style="position:absolute;margin-left:12.4pt;margin-top:20.5pt;width:453.55pt;height:311.8pt;z-index:251673600;visibility:visible;mso-wrap-style:square;mso-width-percent:0;mso-height-percent:0;mso-wrap-distance-left:9pt;mso-wrap-distance-top:0;mso-wrap-distance-right:9pt;mso-wrap-distance-bottom:0;mso-position-horizontal:absolute;mso-position-horizontal-relative:text;mso-position-vertical:absolute;mso-position-vertical-relative:text;mso-width-percent:0;mso-height-percent:0;mso-width-relative:margin;mso-height-relative:margin;v-text-anchor:middle" o:gfxdata="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" fillcolor="white [3212]" strokecolor="black [3213]" strokeweight="1pt"/>
+            </w:pict>
+          </mc:Fallback>
+        </mc:AlternateContent>
+      </w:r>
+      <w:r>
+        <w:tab/>
+        <w:t>Box Varsavia</w:t>
+      </w:r>
+    </w:p>
+    <w:p/>
+    <w:p/>
+    <w:p/>
+    <w:p/>
+    <w:p/>
+    <w:p/>
+    <w:p/>
+    <w:p/>
+    <w:p/>
+    <w:p/>
+    <w:p/>
+    <w:p/>
+    <w:p/>
+    <w:p/>
+    <w:p/>
+    <w:p/>
+    <w:p/>
+    <w:p/>
+    <w:p/>
+    <w:p/>
+    <w:p>
+      <w:r>
+        <w:lastRenderedPageBreak/>
+        <w:tab/>
+        <w:t>Box Commissione nord-sud</w:t>
+      </w:r>
+    </w:p>
+    <w:p>
+      <w:r>
+        <w:rPr>
+          <w:noProof/>
+          <w:lang w:eastAsia="it-IT"/>
+        </w:rPr>
+        <mc:AlternateContent>
+          <mc:Choice Requires="wps">
+            <w:drawing>
+              <wp:anchor distT="0" distB="0" distL="114300" distR="114300" simplePos="0" relativeHeight="251675648" behindDoc="0" locked="0" layoutInCell="1" allowOverlap="1" wp14:anchorId="69E9CD34" wp14:editId="497225D2">
+                <wp:simplePos x="0" y="0"/>
+                <wp:positionH relativeFrom="column">
+                  <wp:posOffset>172995</wp:posOffset>
+                </wp:positionH>
+                <wp:positionV relativeFrom="paragraph">
+                  <wp:posOffset>29742</wp:posOffset>
+                </wp:positionV>
+                <wp:extent cx="6480000" cy="4680000"/>
+                <wp:effectExtent l="0" t="0" r="16510" b="25400"/>
+                <wp:wrapNone/>
+                <wp:docPr id="9" name="Rettangolo 9"/>
+                <wp:cNvGraphicFramePr/>
+                <a:graphic xmlns:a="http://schemas.openxmlformats.org/drawingml/2006/main">
+                  <a:graphicData uri="http://schemas.microsoft.com/office/word/2010/wordprocessingShape">
+                    <wps:wsp>
+                      <wps:cNvSpPr/>
+                      <wps:spPr>
+                        <a:xfrm>
+                          <a:off x="0" y="0"/>
+                          <a:ext cx="6480000" cy="4680000"/>
+                        </a:xfrm>
+                        <a:prstGeom prst="rect">
+                          <a:avLst/>
+                        </a:prstGeom>
+                        <a:solidFill>
+                          <a:schemeClr val="bg1"/>
+                        </a:solidFill>
+                        <a:ln>
+                          <a:solidFill>
+                            <a:schemeClr val="tx1"/>
+                          </a:solidFill>
+                        </a:ln>
+                      </wps:spPr>
+                      <wps:style>
+                        <a:lnRef idx="2">
+                          <a:schemeClr val="accent1">
+                            <a:shade val="50000"/>
+                          </a:schemeClr>
+                        </a:lnRef>
+                        <a:fillRef idx="1">
+                          <a:schemeClr val="accent1"/>
+                        </a:fillRef>
+                        <a:effectRef idx="0">
+                          <a:schemeClr val="accent1"/>
+                        </a:effectRef>
+                        <a:fontRef idx="minor">
+                          <a:schemeClr val="lt1"/>
+                        </a:fontRef>
+                      </wps:style>
+                      <wps:bodyPr rot="0" spcFirstLastPara="0" vertOverflow="overflow" horzOverflow="overflow" vert="horz" wrap="square" lIns="91440" tIns="45720" rIns="91440" bIns="45720" numCol="1" spcCol="0" rtlCol="0" fromWordArt="0" anchor="ctr" anchorCtr="0" forceAA="0" compatLnSpc="1">
+                        <a:prstTxWarp prst="textNoShape">
+                          <a:avLst/>
+                        </a:prstTxWarp>
+                        <a:noAutofit/>
+                      </wps:bodyPr>
+                    </wps:wsp>
+                  </a:graphicData>
+                </a:graphic>
+                <wp14:sizeRelH relativeFrom="margin">
+                  <wp14:pctWidth>0</wp14:pctWidth>
+                </wp14:sizeRelH>
+                <wp14:sizeRelV relativeFrom="margin">
+                  <wp14:pctHeight>0</wp14:pctHeight>
+                </wp14:sizeRelV>
+              </wp:anchor>
+            </w:drawing>
+          </mc:Choice>
+          <mc:Fallback>
+            <w:pict>
+              <v:rect w14:anchorId="53B346A1" id="Rettangolo 9" o:spid="_x0000_s1026" style="position:absolute;margin-left:13.6pt;margin-top:2.35pt;width:510.25pt;height:368.5pt;z-index:251675648;visibility:visible;mso-wrap-style:square;mso-width-percent:0;mso-height-percent:0;mso-wrap-distance-left:9pt;mso-wrap-distance-top:0;mso-wrap-distance-right:9pt;mso-wrap-distance-bottom:0;mso-position-horizontal:absolute;mso-position-horizontal-relative:text;mso-position-vertical:absolute;mso-position-vertical-relative:text;mso-width-percent:0;mso-height-percent:0;mso-width-relative:margin;mso-height-relative:margin;v-text-anchor:middle" o:gfxdata="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" fillcolor="white [3212]" strokecolor="black [3213]" strokeweight="1pt"/>
+            </w:pict>
+          </mc:Fallback>
+        </mc:AlternateContent>
+      </w:r>
+    </w:p>
+    <w:p/>
+    <w:p/>
+    <w:p/>
+    <w:p/>
+    <w:p/>
+    <w:p/>
+    <w:p/>
+    <w:p/>
+    <w:p/>
+    <w:p/>
+    <w:p/>
+    <w:p/>
+    <w:p/>
+    <w:p/>
+    <w:p/>
+    <w:p/>
+    <w:p>
+      <w:r>
+        <w:rPr>
+          <w:noProof/>
+          <w:lang w:eastAsia="it-IT"/>
+        </w:rPr>
+        <mc:AlternateContent>
+          <mc:Choice Requires="wps">
+            <w:drawing>
+              <wp:anchor distT="0" distB="0" distL="114300" distR="114300" simplePos="0" relativeHeight="251677696" behindDoc="0" locked="0" layoutInCell="1" allowOverlap="1" wp14:anchorId="51854A31" wp14:editId="017C13A5">
+                <wp:simplePos x="0" y="0"/>
+                <wp:positionH relativeFrom="column">
+                  <wp:posOffset>172995</wp:posOffset>
+                </wp:positionH>
+                <wp:positionV relativeFrom="paragraph">
+                  <wp:posOffset>285115</wp:posOffset>
+                </wp:positionV>
+                <wp:extent cx="5760000" cy="4680000"/>
+                <wp:effectExtent l="0" t="0" r="12700" b="25400"/>
+                <wp:wrapNone/>
+                <wp:docPr id="10" name="Rettangolo 10"/>
+                <wp:cNvGraphicFramePr/>
+                <a:graphic xmlns:a="http://schemas.openxmlformats.org/drawingml/2006/main">
+                  <a:graphicData uri="http://schemas.microsoft.com/office/word/2010/wordprocessingShape">
+                    <wps:wsp>
+                      <wps:cNvSpPr/>
+                      <wps:spPr>
+                        <a:xfrm>
+                          <a:off x="0" y="0"/>
+                          <a:ext cx="5760000" cy="4680000"/>
+                        </a:xfrm>
+                        <a:prstGeom prst="rect">
+                          <a:avLst/>
+                        </a:prstGeom>
+                        <a:solidFill>
+                          <a:schemeClr val="bg1"/>
+                        </a:solidFill>
+                        <a:ln>
+                          <a:solidFill>
+                            <a:schemeClr val="tx1"/>
+                          </a:solidFill>
+                        </a:ln>
+                      </wps:spPr>
+                      <wps:style>
+                        <a:lnRef idx="2">
+                          <a:schemeClr val="accent1">
+                            <a:shade val="50000"/>
+                          </a:schemeClr>
+                        </a:lnRef>
+                        <a:fillRef idx="1">
+                          <a:schemeClr val="accent1"/>
+                        </a:fillRef>
+                        <a:effectRef idx="0">
+                          <a:schemeClr val="accent1"/>
+                        </a:effectRef>
+                        <a:fontRef idx="minor">
+                          <a:schemeClr val="lt1"/>
+                        </a:fontRef>
+                      </wps:style>
+                      <wps:bodyPr rot="0" spcFirstLastPara="0" vertOverflow="overflow" horzOverflow="overflow" vert="horz" wrap="square" lIns="91440" tIns="45720" rIns="91440" bIns="45720" numCol="1" spcCol="0" rtlCol="0" fromWordArt="0" anchor="ctr" anchorCtr="0" forceAA="0" compatLnSpc="1">
+                        <a:prstTxWarp prst="textNoShape">
+                          <a:avLst/>
+                        </a:prstTxWarp>
+                        <a:noAutofit/>
+                      </wps:bodyPr>
+                    </wps:wsp>
+                  </a:graphicData>
+                </a:graphic>
+                <wp14:sizeRelH relativeFrom="margin">
+                  <wp14:pctWidth>0</wp14:pctWidth>
+                </wp14:sizeRelH>
+                <wp14:sizeRelV relativeFrom="margin">
+                  <wp14:pctHeight>0</wp14:pctHeight>
+                </wp14:sizeRelV>
+              </wp:anchor>
+            </w:drawing>
+          </mc:Choice>
+          <mc:Fallback>
+            <w:pict>
+              <v:rect w14:anchorId="03DBEB1B" id="Rettangolo 10" o:spid="_x0000_s1026" style="position:absolute;margin-left:13.6pt;margin-top:22.45pt;width:453.55pt;height:368.5pt;z-index:251677696;visibility:visible;mso-wrap-style:square;mso-width-percent:0;mso-height-percent:0;mso-wrap-distance-left:9pt;mso-wrap-distance-top:0;mso-wrap-distance-right:9pt;mso-wrap-distance-bottom:0;mso-position-horizontal:absolute;mso-position-horizontal-relative:text;mso-position-vertical:absolute;mso-position-vertical-relative:text;mso-width-percent:0;mso-height-percent:0;mso-width-relative:margin;mso-height-relative:margin;v-text-anchor:middle" o:gfxdata="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" fillcolor="white [3212]" strokecolor="black [3213]" strokeweight="1pt"/>
+            </w:pict>
+          </mc:Fallback>
+        </mc:AlternateContent>
+      </w:r>
+      <w:r>
+        <w:tab/>
+        <w:t>Box UE storia</w:t>
+      </w:r>
+    </w:p>
+    <w:p/>
+    <w:p/>
+    <w:p/>
+    <w:p/>
+    <w:p/>
+    <w:p/>
+    <w:p/>
+    <w:p/>
+    <w:p/>
+    <w:p/>
+    <w:p/>
+    <w:p/>
+    <w:p/>
+    <w:p/>
+    <w:p/>
+    <w:p/>
+    <w:p/>
+    <w:p/>
+    <w:p>
+      <w:r>
+        <w:rPr>
+          <w:noProof/>
+          <w:lang w:eastAsia="it-IT"/>
+        </w:rPr>
+        <w:lastRenderedPageBreak/>
+        <mc:AlternateContent>
+          <mc:Choice Requires="wps">
+            <w:drawing>
+              <wp:anchor distT="0" distB="0" distL="114300" distR="114300" simplePos="0" relativeHeight="251679744" behindDoc="0" locked="0" layoutInCell="1" allowOverlap="1" wp14:anchorId="35B81284" wp14:editId="71AB153C">
+                <wp:simplePos x="0" y="0"/>
+                <wp:positionH relativeFrom="column">
+                  <wp:posOffset>191135</wp:posOffset>
+                </wp:positionH>
+                <wp:positionV relativeFrom="paragraph">
+                  <wp:posOffset>285115</wp:posOffset>
+                </wp:positionV>
+                <wp:extent cx="5760000" cy="3960000"/>
+                <wp:effectExtent l="0" t="0" r="12700" b="21590"/>
+                <wp:wrapNone/>
+                <wp:docPr id="11" name="Rettangolo 11"/>
+                <wp:cNvGraphicFramePr/>
+                <a:graphic xmlns:a="http://schemas.openxmlformats.org/drawingml/2006/main">
+                  <a:graphicData uri="http://schemas.microsoft.com/office/word/2010/wordprocessingShape">
+                    <wps:wsp>
+                      <wps:cNvSpPr/>
+                      <wps:spPr>
+                        <a:xfrm>
+                          <a:off x="0" y="0"/>
+                          <a:ext cx="5760000" cy="3960000"/>
+                        </a:xfrm>
+                        <a:prstGeom prst="rect">
+                          <a:avLst/>
+                        </a:prstGeom>
+                        <a:solidFill>
+                          <a:schemeClr val="bg1"/>
+                        </a:solidFill>
+                        <a:ln>
+                          <a:solidFill>
+                            <a:schemeClr val="tx1"/>
+                          </a:solidFill>
+                        </a:ln>
+                      </wps:spPr>
+                      <wps:style>
+                        <a:lnRef idx="2">
+                          <a:schemeClr val="accent1">
+                            <a:shade val="50000"/>
+                          </a:schemeClr>
+                        </a:lnRef>
+                        <a:fillRef idx="1">
+                          <a:schemeClr val="accent1"/>
+                        </a:fillRef>
+                        <a:effectRef idx="0">
+                          <a:schemeClr val="accent1"/>
+                        </a:effectRef>
+                        <a:fontRef idx="minor">
+                          <a:schemeClr val="lt1"/>
+                        </a:fontRef>
+                      </wps:style>
+                      <wps:bodyPr rot="0" spcFirstLastPara="0" vertOverflow="overflow" horzOverflow="overflow" vert="horz" wrap="square" lIns="91440" tIns="45720" rIns="91440" bIns="45720" numCol="1" spcCol="0" rtlCol="0" fromWordArt="0" anchor="ctr" anchorCtr="0" forceAA="0" compatLnSpc="1">
+                        <a:prstTxWarp prst="textNoShape">
+                          <a:avLst/>
+                        </a:prstTxWarp>
+                        <a:noAutofit/>
+                      </wps:bodyPr>
+                    </wps:wsp>
+                  </a:graphicData>
+                </a:graphic>
+                <wp14:sizeRelH relativeFrom="margin">
+                  <wp14:pctWidth>0</wp14:pctWidth>
+                </wp14:sizeRelH>
+                <wp14:sizeRelV relativeFrom="margin">
+                  <wp14:pctHeight>0</wp14:pctHeight>
+                </wp14:sizeRelV>
+              </wp:anchor>
+            </w:drawing>
+          </mc:Choice>
+          <mc:Fallback>
+            <w:pict>
+              <v:rect w14:anchorId="06DCFC73" id="Rettangolo 11" o:spid="_x0000_s1026" style="position:absolute;margin-left:15.05pt;margin-top:22.45pt;width:453.55pt;height:311.8pt;z-index:251679744;visibility:visible;mso-wrap-style:square;mso-width-percent:0;mso-height-percent:0;mso-wrap-distance-left:9pt;mso-wrap-distance-top:0;mso-wrap-distance-right:9pt;mso-wrap-distance-bottom:0;mso-position-horizontal:absolute;mso-position-horizontal-relative:text;mso-position-vertical:absolute;mso-position-vertical-relative:text;mso-width-percent:0;mso-height-percent:0;mso-width-relative:margin;mso-height-relative:margin;v-text-anchor:middle" o:gfxdata="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" fillcolor="white [3212]" strokecolor="black [3213]" strokeweight="1pt"/>
+            </w:pict>
+          </mc:Fallback>
+        </mc:AlternateContent>
+      </w:r>
+      <w:r>
+        <w:tab/>
+        <w:t>Box Spinelli</w:t>
+      </w:r>
+    </w:p>
+    <w:p>
       <w:bookmarkStart w:id="0" w:name="_GoBack"/>
       <w:bookmarkEnd w:id="0"/>
-    </w:p>
-    <w:p>
-      <w:pPr>
-        <w:tabs>
-          <w:tab w:val="left" w:pos="9638"/>
-        </w:tabs>
-      </w:pPr>
-    </w:p>
-    <w:p>
-      <w:pPr>
-        <w:tabs>
-          <w:tab w:val="left" w:pos="9638"/>
-        </w:tabs>
-      </w:pPr>
     </w:p>
     <w:sectPr>
       <w:pgSz w:w="11906" w:h="16838"/>

</xml_diff>